<commit_message>
Changed to realtime visualization
</commit_message>
<xml_diff>
--- a/AI2/optimization/traveling-salesman/submission.docx
+++ b/AI2/optimization/traveling-salesman/submission.docx
@@ -5,33 +5,88 @@
     <w:p>
       <w:pPr>
         <w:jc w:val="right"/>
+        <w:rPr>
+          <w:rFonts w:ascii="Times New Roman" w:hAnsi="Times New Roman" w:cs="Times New Roman"/>
+        </w:rPr>
       </w:pPr>
       <w:r>
+        <w:rPr>
+          <w:rFonts w:ascii="Times New Roman" w:hAnsi="Times New Roman" w:cs="Times New Roman"/>
+        </w:rPr>
         <w:t>Rushi Shah</w:t>
       </w:r>
     </w:p>
     <w:p>
       <w:pPr>
         <w:jc w:val="right"/>
+        <w:rPr>
+          <w:rFonts w:ascii="Times New Roman" w:hAnsi="Times New Roman" w:cs="Times New Roman"/>
+        </w:rPr>
       </w:pPr>
       <w:r>
+        <w:rPr>
+          <w:rFonts w:ascii="Times New Roman" w:hAnsi="Times New Roman" w:cs="Times New Roman"/>
+        </w:rPr>
         <w:t>Gabor P 3</w:t>
       </w:r>
     </w:p>
     <w:p>
       <w:pPr>
         <w:jc w:val="right"/>
+        <w:rPr>
+          <w:rFonts w:ascii="Times New Roman" w:hAnsi="Times New Roman" w:cs="Times New Roman"/>
+        </w:rPr>
       </w:pPr>
       <w:r>
+        <w:rPr>
+          <w:rFonts w:ascii="Times New Roman" w:hAnsi="Times New Roman" w:cs="Times New Roman"/>
+        </w:rPr>
         <w:t>4/19/16</w:t>
       </w:r>
     </w:p>
     <w:p>
+      <w:pPr>
+        <w:rPr>
+          <w:rFonts w:ascii="Times New Roman" w:hAnsi="Times New Roman" w:cs="Times New Roman"/>
+        </w:rPr>
+      </w:pPr>
       <w:r>
+        <w:rPr>
+          <w:rFonts w:ascii="Times New Roman" w:hAnsi="Times New Roman" w:cs="Times New Roman"/>
+        </w:rPr>
         <w:t xml:space="preserve">Path distance: </w:t>
       </w:r>
       <w:r>
+        <w:rPr>
+          <w:rFonts w:ascii="Times New Roman" w:hAnsi="Times New Roman" w:cs="Times New Roman"/>
+        </w:rPr>
         <w:t>6810.96744488</w:t>
+      </w:r>
+    </w:p>
+    <w:p>
+      <w:pPr>
+        <w:rPr>
+          <w:rFonts w:ascii="Times New Roman" w:hAnsi="Times New Roman" w:cs="Times New Roman"/>
+        </w:rPr>
+      </w:pPr>
+      <w:r>
+        <w:rPr>
+          <w:rFonts w:ascii="Times New Roman" w:hAnsi="Times New Roman" w:cs="Times New Roman"/>
+        </w:rPr>
+        <w:t xml:space="preserve">Path taken: </w:t>
+      </w:r>
+    </w:p>
+    <w:p>
+      <w:pPr>
+        <w:rPr>
+          <w:rFonts w:ascii="Times New Roman" w:hAnsi="Times New Roman" w:cs="Times New Roman"/>
+        </w:rPr>
+      </w:pPr>
+      <w:r>
+        <w:rPr>
+          <w:rFonts w:ascii="Times New Roman" w:hAnsi="Times New Roman" w:cs="Times New Roman"/>
+        </w:rPr>
+        <w:t>[1, 2, 4, 3, 5, 7, 6, 15, 13, 8, 9, 11, 12, 16, 17, 18, 19, 24, 22, 20, 23, 25, 26, 28, 27, 31, 36, 34, 33, 38, 37, 35, 32, 30, 29, 21, 14, 10]</w:t>
       </w:r>
       <w:bookmarkStart w:id="0" w:name="_GoBack"/>
       <w:bookmarkEnd w:id="0"/>
@@ -43,7 +98,7 @@
           <w:noProof/>
         </w:rPr>
         <w:drawing>
-          <wp:inline distT="0" distB="0" distL="0" distR="0">
+          <wp:inline distT="0" distB="0" distL="0" distR="0" wp14:anchorId="70C0D42B" wp14:editId="30986E68">
             <wp:extent cx="5486400" cy="4114800"/>
             <wp:effectExtent l="0" t="0" r="0" b="0"/>
             <wp:docPr id="1" name="Picture 1"/>

</xml_diff>